<commit_message>
Updated Names/TP/Intakes in Progress Report only.
</commit_message>
<xml_diff>
--- a/Assignment Cover and Question/03_Progress Report Form.docx
+++ b/Assignment Cover and Question/03_Progress Report Form.docx
@@ -1,6 +1,6 @@
 
 <file path=word/document.xml><?xml version="1.0" encoding="utf-8"?>
-<w:document xmlns:wpc="http://schemas.microsoft.com/office/word/2010/wordprocessingCanvas" xmlns:mc="http://schemas.openxmlformats.org/markup-compatibility/2006" xmlns:o="urn:schemas-microsoft-com:office:office" xmlns:r="http://schemas.openxmlformats.org/officeDocument/2006/relationships" xmlns:m="http://schemas.openxmlformats.org/officeDocument/2006/math" xmlns:v="urn:schemas-microsoft-com:vml" xmlns:wp14="http://schemas.microsoft.com/office/word/2010/wordprocessingDrawing" xmlns:wp="http://schemas.openxmlformats.org/drawingml/2006/wordprocessingDrawing" xmlns:w10="urn:schemas-microsoft-com:office:word" xmlns:w="http://schemas.openxmlformats.org/wordprocessingml/2006/main" xmlns:w14="http://schemas.microsoft.com/office/word/2010/wordml" xmlns:w15="http://schemas.microsoft.com/office/word/2012/wordml" xmlns:wpg="http://schemas.microsoft.com/office/word/2010/wordprocessingGroup" xmlns:wpi="http://schemas.microsoft.com/office/word/2010/wordprocessingInk" xmlns:wne="http://schemas.microsoft.com/office/word/2006/wordml" xmlns:wps="http://schemas.microsoft.com/office/word/2010/wordprocessingShape" mc:Ignorable="w14 w15 wp14">
+<w:document xmlns:wpc="http://schemas.microsoft.com/office/word/2010/wordprocessingCanvas" xmlns:cx="http://schemas.microsoft.com/office/drawing/2014/chartex" xmlns:cx1="http://schemas.microsoft.com/office/drawing/2015/9/8/chartex" xmlns:cx2="http://schemas.microsoft.com/office/drawing/2015/10/21/chartex" xmlns:cx3="http://schemas.microsoft.com/office/drawing/2016/5/9/chartex" xmlns:cx4="http://schemas.microsoft.com/office/drawing/2016/5/10/chartex" xmlns:cx5="http://schemas.microsoft.com/office/drawing/2016/5/11/chartex" xmlns:cx6="http://schemas.microsoft.com/office/drawing/2016/5/12/chartex" xmlns:cx7="http://schemas.microsoft.com/office/drawing/2016/5/13/chartex" xmlns:cx8="http://schemas.microsoft.com/office/drawing/2016/5/14/chartex" xmlns:mc="http://schemas.openxmlformats.org/markup-compatibility/2006" xmlns:aink="http://schemas.microsoft.com/office/drawing/2016/ink" xmlns:am3d="http://schemas.microsoft.com/office/drawing/2017/model3d" xmlns:o="urn:schemas-microsoft-com:office:office" xmlns:r="http://schemas.openxmlformats.org/officeDocument/2006/relationships" xmlns:m="http://schemas.openxmlformats.org/officeDocument/2006/math" xmlns:v="urn:schemas-microsoft-com:vml" xmlns:wp14="http://schemas.microsoft.com/office/word/2010/wordprocessingDrawing" xmlns:wp="http://schemas.openxmlformats.org/drawingml/2006/wordprocessingDrawing" xmlns:w10="urn:schemas-microsoft-com:office:word" xmlns:w="http://schemas.openxmlformats.org/wordprocessingml/2006/main" xmlns:w14="http://schemas.microsoft.com/office/word/2010/wordml" xmlns:w15="http://schemas.microsoft.com/office/word/2012/wordml" xmlns:w16cid="http://schemas.microsoft.com/office/word/2016/wordml/cid" xmlns:w16se="http://schemas.microsoft.com/office/word/2015/wordml/symex" xmlns:wpg="http://schemas.microsoft.com/office/word/2010/wordprocessingGroup" xmlns:wpi="http://schemas.microsoft.com/office/word/2010/wordprocessingInk" xmlns:wne="http://schemas.microsoft.com/office/word/2006/wordml" xmlns:wps="http://schemas.microsoft.com/office/word/2010/wordprocessingShape" mc:Ignorable="w14 w15 w16se w16cid wp14">
   <w:body>
     <w:p>
       <w:pPr>
@@ -79,15 +79,16 @@
     <w:tbl>
       <w:tblPr>
         <w:tblStyle w:val="TableGrid"/>
-        <w:tblW w:w="0" w:type="auto"/>
+        <w:tblW w:w="10008" w:type="dxa"/>
         <w:tblLook w:val="04A0" w:firstRow="1" w:lastRow="0" w:firstColumn="1" w:lastColumn="0" w:noHBand="0" w:noVBand="1"/>
       </w:tblPr>
       <w:tblGrid>
         <w:gridCol w:w="675"/>
         <w:gridCol w:w="567"/>
-        <w:gridCol w:w="2982"/>
-        <w:gridCol w:w="2982"/>
-        <w:gridCol w:w="2982"/>
+        <w:gridCol w:w="1926"/>
+        <w:gridCol w:w="2790"/>
+        <w:gridCol w:w="2250"/>
+        <w:gridCol w:w="1800"/>
       </w:tblGrid>
       <w:tr>
         <w:tc>
@@ -127,21 +128,43 @@
         </w:tc>
         <w:tc>
           <w:tcPr>
-            <w:tcW w:w="2982" w:type="dxa"/>
-          </w:tcPr>
-          <w:p/>
-        </w:tc>
-        <w:tc>
-          <w:tcPr>
-            <w:tcW w:w="2982" w:type="dxa"/>
-          </w:tcPr>
-          <w:p/>
-        </w:tc>
-        <w:tc>
-          <w:tcPr>
-            <w:tcW w:w="2982" w:type="dxa"/>
-          </w:tcPr>
-          <w:p/>
+            <w:tcW w:w="1926" w:type="dxa"/>
+          </w:tcPr>
+          <w:p>
+            <w:r>
+              <w:t>KHOR ZHE SHENG</w:t>
+            </w:r>
+          </w:p>
+        </w:tc>
+        <w:tc>
+          <w:tcPr>
+            <w:tcW w:w="2790" w:type="dxa"/>
+          </w:tcPr>
+          <w:p>
+            <w:r>
+              <w:t>AARON CHAN WENG LOON</w:t>
+            </w:r>
+          </w:p>
+        </w:tc>
+        <w:tc>
+          <w:tcPr>
+            <w:tcW w:w="2250" w:type="dxa"/>
+          </w:tcPr>
+          <w:p>
+            <w:r>
+              <w:t>TAN SEA NI</w:t>
+            </w:r>
+          </w:p>
+        </w:tc>
+        <w:tc>
+          <w:tcPr>
+            <w:tcW w:w="1800" w:type="dxa"/>
+          </w:tcPr>
+          <w:p>
+            <w:r>
+              <w:t>GAN HAN SIANG</w:t>
+            </w:r>
+          </w:p>
         </w:tc>
       </w:tr>
       <w:tr>
@@ -182,21 +205,51 @@
         </w:tc>
         <w:tc>
           <w:tcPr>
-            <w:tcW w:w="2982" w:type="dxa"/>
-          </w:tcPr>
-          <w:p/>
-        </w:tc>
-        <w:tc>
-          <w:tcPr>
-            <w:tcW w:w="2982" w:type="dxa"/>
-          </w:tcPr>
-          <w:p/>
-        </w:tc>
-        <w:tc>
-          <w:tcPr>
-            <w:tcW w:w="2982" w:type="dxa"/>
-          </w:tcPr>
-          <w:p/>
+            <w:tcW w:w="1926" w:type="dxa"/>
+          </w:tcPr>
+          <w:p>
+            <w:r>
+              <w:t>TP035053</w:t>
+            </w:r>
+          </w:p>
+        </w:tc>
+        <w:tc>
+          <w:tcPr>
+            <w:tcW w:w="2790" w:type="dxa"/>
+          </w:tcPr>
+          <w:p>
+            <w:r>
+              <w:t>TP034921</w:t>
+            </w:r>
+          </w:p>
+        </w:tc>
+        <w:tc>
+          <w:tcPr>
+            <w:tcW w:w="2250" w:type="dxa"/>
+          </w:tcPr>
+          <w:p>
+            <w:r>
+              <w:t>TP</w:t>
+            </w:r>
+            <w:r>
+              <w:t>036692</w:t>
+            </w:r>
+          </w:p>
+        </w:tc>
+        <w:tc>
+          <w:tcPr>
+            <w:tcW w:w="1800" w:type="dxa"/>
+          </w:tcPr>
+          <w:p>
+            <w:r>
+              <w:t>TP</w:t>
+            </w:r>
+            <w:r>
+              <w:t>036727</w:t>
+            </w:r>
+            <w:bookmarkStart w:id="0" w:name="_GoBack"/>
+            <w:bookmarkEnd w:id="0"/>
+          </w:p>
         </w:tc>
       </w:tr>
       <w:tr>
@@ -237,19 +290,50 @@
         </w:tc>
         <w:tc>
           <w:tcPr>
-            <w:tcW w:w="8946" w:type="dxa"/>
-            <w:gridSpan w:val="3"/>
-          </w:tcPr>
-          <w:p/>
-        </w:tc>
-        <w:bookmarkStart w:id="0" w:name="_GoBack"/>
-        <w:bookmarkEnd w:id="0"/>
-      </w:tr>
-      <w:tr>
-        <w:tc>
-          <w:tcPr>
-            <w:tcW w:w="10188" w:type="dxa"/>
-            <w:gridSpan w:val="5"/>
+            <w:tcW w:w="1926" w:type="dxa"/>
+          </w:tcPr>
+          <w:p>
+            <w:r>
+              <w:t>UC3F1711IT(CC)</w:t>
+            </w:r>
+          </w:p>
+        </w:tc>
+        <w:tc>
+          <w:tcPr>
+            <w:tcW w:w="2790" w:type="dxa"/>
+          </w:tcPr>
+          <w:p>
+            <w:r>
+              <w:t>UC3F1711IT(CC)</w:t>
+            </w:r>
+          </w:p>
+        </w:tc>
+        <w:tc>
+          <w:tcPr>
+            <w:tcW w:w="2250" w:type="dxa"/>
+          </w:tcPr>
+          <w:p>
+            <w:r>
+              <w:t>UC4F1711EE(IT)</w:t>
+            </w:r>
+          </w:p>
+        </w:tc>
+        <w:tc>
+          <w:tcPr>
+            <w:tcW w:w="1800" w:type="dxa"/>
+          </w:tcPr>
+          <w:p>
+            <w:r>
+              <w:t>UC3F1711IT(NC)</w:t>
+            </w:r>
+          </w:p>
+        </w:tc>
+      </w:tr>
+      <w:tr>
+        <w:tc>
+          <w:tcPr>
+            <w:tcW w:w="10008" w:type="dxa"/>
+            <w:gridSpan w:val="6"/>
           </w:tcPr>
           <w:p/>
         </w:tc>
@@ -282,8 +366,8 @@
         </w:tc>
         <w:tc>
           <w:tcPr>
-            <w:tcW w:w="9513" w:type="dxa"/>
-            <w:gridSpan w:val="4"/>
+            <w:tcW w:w="9333" w:type="dxa"/>
+            <w:gridSpan w:val="5"/>
             <w:shd w:val="clear" w:color="auto" w:fill="D9D9D9" w:themeFill="background1" w:themeFillShade="D9"/>
           </w:tcPr>
           <w:p>
@@ -366,8 +450,8 @@
         </w:tc>
         <w:tc>
           <w:tcPr>
-            <w:tcW w:w="9513" w:type="dxa"/>
-            <w:gridSpan w:val="4"/>
+            <w:tcW w:w="9333" w:type="dxa"/>
+            <w:gridSpan w:val="5"/>
           </w:tcPr>
           <w:p>
             <w:pPr>
@@ -405,8 +489,8 @@
         </w:tc>
         <w:tc>
           <w:tcPr>
-            <w:tcW w:w="9513" w:type="dxa"/>
-            <w:gridSpan w:val="4"/>
+            <w:tcW w:w="9333" w:type="dxa"/>
+            <w:gridSpan w:val="5"/>
           </w:tcPr>
           <w:p>
             <w:pPr>
@@ -466,8 +550,8 @@
         </w:tc>
         <w:tc>
           <w:tcPr>
-            <w:tcW w:w="9513" w:type="dxa"/>
-            <w:gridSpan w:val="4"/>
+            <w:tcW w:w="9333" w:type="dxa"/>
+            <w:gridSpan w:val="5"/>
           </w:tcPr>
           <w:p>
             <w:pPr>
@@ -505,8 +589,8 @@
         </w:tc>
         <w:tc>
           <w:tcPr>
-            <w:tcW w:w="9513" w:type="dxa"/>
-            <w:gridSpan w:val="4"/>
+            <w:tcW w:w="9333" w:type="dxa"/>
+            <w:gridSpan w:val="5"/>
           </w:tcPr>
           <w:p>
             <w:pPr>
@@ -578,29 +662,22 @@
         </w:tc>
         <w:tc>
           <w:tcPr>
-            <w:tcW w:w="9513" w:type="dxa"/>
-            <w:gridSpan w:val="4"/>
-          </w:tcPr>
-          <w:p>
-            <w:pPr>
-              <w:rPr>
-                <w:b/>
-                <w:bCs/>
-              </w:rPr>
-            </w:pPr>
-            <w:r>
-              <w:rPr>
-                <w:b/>
-                <w:bCs/>
-              </w:rPr>
-              <w:t>Main Components</w:t>
-            </w:r>
-            <w:r>
-              <w:rPr>
-                <w:b/>
-                <w:bCs/>
-              </w:rPr>
-              <w:t xml:space="preserve"> </w:t>
+            <w:tcW w:w="9333" w:type="dxa"/>
+            <w:gridSpan w:val="5"/>
+          </w:tcPr>
+          <w:p>
+            <w:pPr>
+              <w:rPr>
+                <w:b/>
+                <w:bCs/>
+              </w:rPr>
+            </w:pPr>
+            <w:r>
+              <w:rPr>
+                <w:b/>
+                <w:bCs/>
+              </w:rPr>
+              <w:t xml:space="preserve">Main Components </w:t>
             </w:r>
           </w:p>
         </w:tc>
@@ -624,8 +701,8 @@
         </w:tc>
         <w:tc>
           <w:tcPr>
-            <w:tcW w:w="9513" w:type="dxa"/>
-            <w:gridSpan w:val="4"/>
+            <w:tcW w:w="9333" w:type="dxa"/>
+            <w:gridSpan w:val="5"/>
           </w:tcPr>
           <w:p>
             <w:pPr>
@@ -665,36 +742,22 @@
         </w:tc>
         <w:tc>
           <w:tcPr>
-            <w:tcW w:w="9513" w:type="dxa"/>
-            <w:gridSpan w:val="4"/>
-          </w:tcPr>
-          <w:p>
-            <w:pPr>
-              <w:rPr>
-                <w:b/>
-                <w:bCs/>
-              </w:rPr>
-            </w:pPr>
-            <w:r>
-              <w:rPr>
-                <w:b/>
-                <w:bCs/>
-              </w:rPr>
-              <w:t>Design: (</w:t>
-            </w:r>
-            <w:r>
-              <w:rPr>
-                <w:b/>
-                <w:bCs/>
-              </w:rPr>
-              <w:t>Use Case/Flowchart/….</w:t>
-            </w:r>
-            <w:r>
-              <w:rPr>
-                <w:b/>
-                <w:bCs/>
-              </w:rPr>
-              <w:t>)</w:t>
+            <w:tcW w:w="9333" w:type="dxa"/>
+            <w:gridSpan w:val="5"/>
+          </w:tcPr>
+          <w:p>
+            <w:pPr>
+              <w:rPr>
+                <w:b/>
+                <w:bCs/>
+              </w:rPr>
+            </w:pPr>
+            <w:r>
+              <w:rPr>
+                <w:b/>
+                <w:bCs/>
+              </w:rPr>
+              <w:t>Design: (Use Case/Flowchart/….)</w:t>
             </w:r>
           </w:p>
         </w:tc>
@@ -718,8 +781,8 @@
         </w:tc>
         <w:tc>
           <w:tcPr>
-            <w:tcW w:w="9513" w:type="dxa"/>
-            <w:gridSpan w:val="4"/>
+            <w:tcW w:w="9333" w:type="dxa"/>
+            <w:gridSpan w:val="5"/>
           </w:tcPr>
           <w:p/>
         </w:tc>
@@ -748,8 +811,8 @@
         </w:tc>
         <w:tc>
           <w:tcPr>
-            <w:tcW w:w="9513" w:type="dxa"/>
-            <w:gridSpan w:val="4"/>
+            <w:tcW w:w="9333" w:type="dxa"/>
+            <w:gridSpan w:val="5"/>
           </w:tcPr>
           <w:p>
             <w:pPr>
@@ -780,8 +843,8 @@
         </w:tc>
         <w:tc>
           <w:tcPr>
-            <w:tcW w:w="9513" w:type="dxa"/>
-            <w:gridSpan w:val="4"/>
+            <w:tcW w:w="9333" w:type="dxa"/>
+            <w:gridSpan w:val="5"/>
           </w:tcPr>
           <w:p>
             <w:r>
@@ -873,16 +936,7 @@
           <w:p/>
           <w:p>
             <w:r>
-              <w:t>3</w:t>
-            </w:r>
-            <w:r>
-              <w:t xml:space="preserve">) </w:t>
-            </w:r>
-            <w:r>
-              <w:t>Availability</w:t>
-            </w:r>
-            <w:r>
-              <w:t>:</w:t>
+              <w:t>3) Availability:</w:t>
             </w:r>
           </w:p>
           <w:p>
@@ -907,13 +961,7 @@
               <w:rPr>
                 <w:color w:val="FF0000"/>
               </w:rPr>
-              <w:t xml:space="preserve"> </w:t>
-            </w:r>
-            <w:r>
-              <w:rPr>
-                <w:color w:val="FF0000"/>
-              </w:rPr>
-              <w:t xml:space="preserve">will use </w:t>
+              <w:t xml:space="preserve"> will use </w:t>
             </w:r>
             <w:r>
               <w:rPr>
@@ -957,8 +1005,8 @@
         </w:tc>
         <w:tc>
           <w:tcPr>
-            <w:tcW w:w="9513" w:type="dxa"/>
-            <w:gridSpan w:val="4"/>
+            <w:tcW w:w="9333" w:type="dxa"/>
+            <w:gridSpan w:val="5"/>
           </w:tcPr>
           <w:p>
             <w:pPr>
@@ -989,8 +1037,8 @@
         </w:tc>
         <w:tc>
           <w:tcPr>
-            <w:tcW w:w="9513" w:type="dxa"/>
-            <w:gridSpan w:val="4"/>
+            <w:tcW w:w="9333" w:type="dxa"/>
+            <w:gridSpan w:val="5"/>
           </w:tcPr>
           <w:p/>
         </w:tc>
@@ -1023,8 +1071,8 @@
         </w:tc>
         <w:tc>
           <w:tcPr>
-            <w:tcW w:w="9513" w:type="dxa"/>
-            <w:gridSpan w:val="4"/>
+            <w:tcW w:w="9333" w:type="dxa"/>
+            <w:gridSpan w:val="5"/>
             <w:shd w:val="clear" w:color="auto" w:fill="D9D9D9" w:themeFill="background1" w:themeFillShade="D9"/>
           </w:tcPr>
           <w:p>
@@ -1071,8 +1119,8 @@
         </w:tc>
         <w:tc>
           <w:tcPr>
-            <w:tcW w:w="9513" w:type="dxa"/>
-            <w:gridSpan w:val="4"/>
+            <w:tcW w:w="9333" w:type="dxa"/>
+            <w:gridSpan w:val="5"/>
           </w:tcPr>
           <w:p>
             <w:pPr>
@@ -1110,8 +1158,8 @@
         </w:tc>
         <w:tc>
           <w:tcPr>
-            <w:tcW w:w="9513" w:type="dxa"/>
-            <w:gridSpan w:val="4"/>
+            <w:tcW w:w="9333" w:type="dxa"/>
+            <w:gridSpan w:val="5"/>
           </w:tcPr>
           <w:p>
             <w:pPr>
@@ -1171,8 +1219,8 @@
         </w:tc>
         <w:tc>
           <w:tcPr>
-            <w:tcW w:w="9513" w:type="dxa"/>
-            <w:gridSpan w:val="4"/>
+            <w:tcW w:w="9333" w:type="dxa"/>
+            <w:gridSpan w:val="5"/>
           </w:tcPr>
           <w:p>
             <w:pPr>
@@ -1210,8 +1258,8 @@
         </w:tc>
         <w:tc>
           <w:tcPr>
-            <w:tcW w:w="9513" w:type="dxa"/>
-            <w:gridSpan w:val="4"/>
+            <w:tcW w:w="9333" w:type="dxa"/>
+            <w:gridSpan w:val="5"/>
           </w:tcPr>
           <w:p>
             <w:pPr>
@@ -1257,8 +1305,8 @@
         </w:tc>
         <w:tc>
           <w:tcPr>
-            <w:tcW w:w="9513" w:type="dxa"/>
-            <w:gridSpan w:val="4"/>
+            <w:tcW w:w="9333" w:type="dxa"/>
+            <w:gridSpan w:val="5"/>
           </w:tcPr>
           <w:p>
             <w:pPr>
@@ -1296,8 +1344,8 @@
         </w:tc>
         <w:tc>
           <w:tcPr>
-            <w:tcW w:w="9513" w:type="dxa"/>
-            <w:gridSpan w:val="4"/>
+            <w:tcW w:w="9333" w:type="dxa"/>
+            <w:gridSpan w:val="5"/>
           </w:tcPr>
           <w:p>
             <w:pPr>
@@ -1344,8 +1392,8 @@
         </w:tc>
         <w:tc>
           <w:tcPr>
-            <w:tcW w:w="9513" w:type="dxa"/>
-            <w:gridSpan w:val="4"/>
+            <w:tcW w:w="9333" w:type="dxa"/>
+            <w:gridSpan w:val="5"/>
           </w:tcPr>
           <w:p>
             <w:pPr>
@@ -1383,8 +1431,8 @@
         </w:tc>
         <w:tc>
           <w:tcPr>
-            <w:tcW w:w="9513" w:type="dxa"/>
-            <w:gridSpan w:val="4"/>
+            <w:tcW w:w="9333" w:type="dxa"/>
+            <w:gridSpan w:val="5"/>
           </w:tcPr>
           <w:p/>
         </w:tc>
@@ -1411,15 +1459,14 @@
                 <w:sz w:val="28"/>
                 <w:szCs w:val="28"/>
               </w:rPr>
-              <w:lastRenderedPageBreak/>
               <w:t>3</w:t>
             </w:r>
           </w:p>
         </w:tc>
         <w:tc>
           <w:tcPr>
-            <w:tcW w:w="9513" w:type="dxa"/>
-            <w:gridSpan w:val="4"/>
+            <w:tcW w:w="9333" w:type="dxa"/>
+            <w:gridSpan w:val="5"/>
             <w:shd w:val="clear" w:color="auto" w:fill="D9D9D9" w:themeFill="background1" w:themeFillShade="D9"/>
           </w:tcPr>
           <w:p>
@@ -1466,8 +1513,8 @@
         </w:tc>
         <w:tc>
           <w:tcPr>
-            <w:tcW w:w="9513" w:type="dxa"/>
-            <w:gridSpan w:val="4"/>
+            <w:tcW w:w="9333" w:type="dxa"/>
+            <w:gridSpan w:val="5"/>
           </w:tcPr>
           <w:p>
             <w:pPr>
@@ -1512,8 +1559,8 @@
         </w:tc>
         <w:tc>
           <w:tcPr>
-            <w:tcW w:w="9513" w:type="dxa"/>
-            <w:gridSpan w:val="4"/>
+            <w:tcW w:w="9333" w:type="dxa"/>
+            <w:gridSpan w:val="5"/>
           </w:tcPr>
           <w:p/>
         </w:tc>
@@ -1541,8 +1588,8 @@
         </w:tc>
         <w:tc>
           <w:tcPr>
-            <w:tcW w:w="9513" w:type="dxa"/>
-            <w:gridSpan w:val="4"/>
+            <w:tcW w:w="9333" w:type="dxa"/>
+            <w:gridSpan w:val="5"/>
           </w:tcPr>
           <w:p>
             <w:pPr>
@@ -1573,8 +1620,8 @@
         </w:tc>
         <w:tc>
           <w:tcPr>
-            <w:tcW w:w="9513" w:type="dxa"/>
-            <w:gridSpan w:val="4"/>
+            <w:tcW w:w="9333" w:type="dxa"/>
+            <w:gridSpan w:val="5"/>
           </w:tcPr>
           <w:p/>
         </w:tc>
@@ -1602,8 +1649,8 @@
         </w:tc>
         <w:tc>
           <w:tcPr>
-            <w:tcW w:w="9513" w:type="dxa"/>
-            <w:gridSpan w:val="4"/>
+            <w:tcW w:w="9333" w:type="dxa"/>
+            <w:gridSpan w:val="5"/>
           </w:tcPr>
           <w:p>
             <w:pPr>
@@ -1641,8 +1688,8 @@
         </w:tc>
         <w:tc>
           <w:tcPr>
-            <w:tcW w:w="9513" w:type="dxa"/>
-            <w:gridSpan w:val="4"/>
+            <w:tcW w:w="9333" w:type="dxa"/>
+            <w:gridSpan w:val="5"/>
           </w:tcPr>
           <w:p/>
         </w:tc>
@@ -1670,8 +1717,8 @@
         </w:tc>
         <w:tc>
           <w:tcPr>
-            <w:tcW w:w="9513" w:type="dxa"/>
-            <w:gridSpan w:val="4"/>
+            <w:tcW w:w="9333" w:type="dxa"/>
+            <w:gridSpan w:val="5"/>
           </w:tcPr>
           <w:p>
             <w:pPr>
@@ -1716,8 +1763,8 @@
         </w:tc>
         <w:tc>
           <w:tcPr>
-            <w:tcW w:w="9513" w:type="dxa"/>
-            <w:gridSpan w:val="4"/>
+            <w:tcW w:w="9333" w:type="dxa"/>
+            <w:gridSpan w:val="5"/>
           </w:tcPr>
           <w:p/>
         </w:tc>
@@ -1745,8 +1792,8 @@
         </w:tc>
         <w:tc>
           <w:tcPr>
-            <w:tcW w:w="9513" w:type="dxa"/>
-            <w:gridSpan w:val="4"/>
+            <w:tcW w:w="9333" w:type="dxa"/>
+            <w:gridSpan w:val="5"/>
           </w:tcPr>
           <w:p>
             <w:pPr>
@@ -1784,8 +1831,8 @@
         </w:tc>
         <w:tc>
           <w:tcPr>
-            <w:tcW w:w="9513" w:type="dxa"/>
-            <w:gridSpan w:val="4"/>
+            <w:tcW w:w="9333" w:type="dxa"/>
+            <w:gridSpan w:val="5"/>
           </w:tcPr>
           <w:p/>
         </w:tc>
@@ -1805,7 +1852,7 @@
 </file>
 
 <file path=word/endnotes.xml><?xml version="1.0" encoding="utf-8"?>
-<w:endnotes xmlns:wpc="http://schemas.microsoft.com/office/word/2010/wordprocessingCanvas" xmlns:mc="http://schemas.openxmlformats.org/markup-compatibility/2006" xmlns:o="urn:schemas-microsoft-com:office:office" xmlns:r="http://schemas.openxmlformats.org/officeDocument/2006/relationships" xmlns:m="http://schemas.openxmlformats.org/officeDocument/2006/math" xmlns:v="urn:schemas-microsoft-com:vml" xmlns:wp14="http://schemas.microsoft.com/office/word/2010/wordprocessingDrawing" xmlns:wp="http://schemas.openxmlformats.org/drawingml/2006/wordprocessingDrawing" xmlns:w10="urn:schemas-microsoft-com:office:word" xmlns:w="http://schemas.openxmlformats.org/wordprocessingml/2006/main" xmlns:w14="http://schemas.microsoft.com/office/word/2010/wordml" xmlns:w15="http://schemas.microsoft.com/office/word/2012/wordml" xmlns:wpg="http://schemas.microsoft.com/office/word/2010/wordprocessingGroup" xmlns:wpi="http://schemas.microsoft.com/office/word/2010/wordprocessingInk" xmlns:wne="http://schemas.microsoft.com/office/word/2006/wordml" xmlns:wps="http://schemas.microsoft.com/office/word/2010/wordprocessingShape" mc:Ignorable="w14 w15 wp14">
+<w:endnotes xmlns:wpc="http://schemas.microsoft.com/office/word/2010/wordprocessingCanvas" xmlns:cx="http://schemas.microsoft.com/office/drawing/2014/chartex" xmlns:cx1="http://schemas.microsoft.com/office/drawing/2015/9/8/chartex" xmlns:cx2="http://schemas.microsoft.com/office/drawing/2015/10/21/chartex" xmlns:cx3="http://schemas.microsoft.com/office/drawing/2016/5/9/chartex" xmlns:cx4="http://schemas.microsoft.com/office/drawing/2016/5/10/chartex" xmlns:cx5="http://schemas.microsoft.com/office/drawing/2016/5/11/chartex" xmlns:cx6="http://schemas.microsoft.com/office/drawing/2016/5/12/chartex" xmlns:cx7="http://schemas.microsoft.com/office/drawing/2016/5/13/chartex" xmlns:cx8="http://schemas.microsoft.com/office/drawing/2016/5/14/chartex" xmlns:mc="http://schemas.openxmlformats.org/markup-compatibility/2006" xmlns:aink="http://schemas.microsoft.com/office/drawing/2016/ink" xmlns:am3d="http://schemas.microsoft.com/office/drawing/2017/model3d" xmlns:o="urn:schemas-microsoft-com:office:office" xmlns:r="http://schemas.openxmlformats.org/officeDocument/2006/relationships" xmlns:m="http://schemas.openxmlformats.org/officeDocument/2006/math" xmlns:v="urn:schemas-microsoft-com:vml" xmlns:wp14="http://schemas.microsoft.com/office/word/2010/wordprocessingDrawing" xmlns:wp="http://schemas.openxmlformats.org/drawingml/2006/wordprocessingDrawing" xmlns:w10="urn:schemas-microsoft-com:office:word" xmlns:w="http://schemas.openxmlformats.org/wordprocessingml/2006/main" xmlns:w14="http://schemas.microsoft.com/office/word/2010/wordml" xmlns:w15="http://schemas.microsoft.com/office/word/2012/wordml" xmlns:w16cid="http://schemas.microsoft.com/office/word/2016/wordml/cid" xmlns:w16se="http://schemas.microsoft.com/office/word/2015/wordml/symex" xmlns:wpg="http://schemas.microsoft.com/office/word/2010/wordprocessingGroup" xmlns:wpi="http://schemas.microsoft.com/office/word/2010/wordprocessingInk" xmlns:wne="http://schemas.microsoft.com/office/word/2006/wordml" xmlns:wps="http://schemas.microsoft.com/office/word/2010/wordprocessingShape" mc:Ignorable="w14 w15 w16se w16cid wp14">
   <w:endnote w:type="separator" w:id="-1">
     <w:p>
       <w:pPr>
@@ -1830,7 +1877,7 @@
 </file>
 
 <file path=word/footer1.xml><?xml version="1.0" encoding="utf-8"?>
-<w:ftr xmlns:wpc="http://schemas.microsoft.com/office/word/2010/wordprocessingCanvas" xmlns:mc="http://schemas.openxmlformats.org/markup-compatibility/2006" xmlns:o="urn:schemas-microsoft-com:office:office" xmlns:r="http://schemas.openxmlformats.org/officeDocument/2006/relationships" xmlns:m="http://schemas.openxmlformats.org/officeDocument/2006/math" xmlns:v="urn:schemas-microsoft-com:vml" xmlns:wp14="http://schemas.microsoft.com/office/word/2010/wordprocessingDrawing" xmlns:wp="http://schemas.openxmlformats.org/drawingml/2006/wordprocessingDrawing" xmlns:w10="urn:schemas-microsoft-com:office:word" xmlns:w="http://schemas.openxmlformats.org/wordprocessingml/2006/main" xmlns:w14="http://schemas.microsoft.com/office/word/2010/wordml" xmlns:w15="http://schemas.microsoft.com/office/word/2012/wordml" xmlns:wpg="http://schemas.microsoft.com/office/word/2010/wordprocessingGroup" xmlns:wpi="http://schemas.microsoft.com/office/word/2010/wordprocessingInk" xmlns:wne="http://schemas.microsoft.com/office/word/2006/wordml" xmlns:wps="http://schemas.microsoft.com/office/word/2010/wordprocessingShape" mc:Ignorable="w14 w15 wp14">
+<w:ftr xmlns:wpc="http://schemas.microsoft.com/office/word/2010/wordprocessingCanvas" xmlns:cx="http://schemas.microsoft.com/office/drawing/2014/chartex" xmlns:cx1="http://schemas.microsoft.com/office/drawing/2015/9/8/chartex" xmlns:cx2="http://schemas.microsoft.com/office/drawing/2015/10/21/chartex" xmlns:cx3="http://schemas.microsoft.com/office/drawing/2016/5/9/chartex" xmlns:cx4="http://schemas.microsoft.com/office/drawing/2016/5/10/chartex" xmlns:cx5="http://schemas.microsoft.com/office/drawing/2016/5/11/chartex" xmlns:cx6="http://schemas.microsoft.com/office/drawing/2016/5/12/chartex" xmlns:cx7="http://schemas.microsoft.com/office/drawing/2016/5/13/chartex" xmlns:cx8="http://schemas.microsoft.com/office/drawing/2016/5/14/chartex" xmlns:mc="http://schemas.openxmlformats.org/markup-compatibility/2006" xmlns:aink="http://schemas.microsoft.com/office/drawing/2016/ink" xmlns:am3d="http://schemas.microsoft.com/office/drawing/2017/model3d" xmlns:o="urn:schemas-microsoft-com:office:office" xmlns:r="http://schemas.openxmlformats.org/officeDocument/2006/relationships" xmlns:m="http://schemas.openxmlformats.org/officeDocument/2006/math" xmlns:v="urn:schemas-microsoft-com:vml" xmlns:wp14="http://schemas.microsoft.com/office/word/2010/wordprocessingDrawing" xmlns:wp="http://schemas.openxmlformats.org/drawingml/2006/wordprocessingDrawing" xmlns:w10="urn:schemas-microsoft-com:office:word" xmlns:w="http://schemas.openxmlformats.org/wordprocessingml/2006/main" xmlns:w14="http://schemas.microsoft.com/office/word/2010/wordml" xmlns:w15="http://schemas.microsoft.com/office/word/2012/wordml" xmlns:w16cid="http://schemas.microsoft.com/office/word/2016/wordml/cid" xmlns:w16se="http://schemas.microsoft.com/office/word/2015/wordml/symex" xmlns:wpg="http://schemas.microsoft.com/office/word/2010/wordprocessingGroup" xmlns:wpi="http://schemas.microsoft.com/office/word/2010/wordprocessingInk" xmlns:wne="http://schemas.microsoft.com/office/word/2006/wordml" xmlns:wps="http://schemas.microsoft.com/office/word/2010/wordprocessingShape" mc:Ignorable="w14 w15 w16se w16cid wp14">
   <w:p>
     <w:pPr>
       <w:pStyle w:val="Footer"/>
@@ -1920,7 +1967,7 @@
         <w:sz w:val="18"/>
         <w:szCs w:val="18"/>
       </w:rPr>
-      <w:t>3</w:t>
+      <w:t>1</w:t>
     </w:r>
     <w:r>
       <w:rPr>
@@ -1934,7 +1981,7 @@
 </file>
 
 <file path=word/footnotes.xml><?xml version="1.0" encoding="utf-8"?>
-<w:footnotes xmlns:wpc="http://schemas.microsoft.com/office/word/2010/wordprocessingCanvas" xmlns:mc="http://schemas.openxmlformats.org/markup-compatibility/2006" xmlns:o="urn:schemas-microsoft-com:office:office" xmlns:r="http://schemas.openxmlformats.org/officeDocument/2006/relationships" xmlns:m="http://schemas.openxmlformats.org/officeDocument/2006/math" xmlns:v="urn:schemas-microsoft-com:vml" xmlns:wp14="http://schemas.microsoft.com/office/word/2010/wordprocessingDrawing" xmlns:wp="http://schemas.openxmlformats.org/drawingml/2006/wordprocessingDrawing" xmlns:w10="urn:schemas-microsoft-com:office:word" xmlns:w="http://schemas.openxmlformats.org/wordprocessingml/2006/main" xmlns:w14="http://schemas.microsoft.com/office/word/2010/wordml" xmlns:w15="http://schemas.microsoft.com/office/word/2012/wordml" xmlns:wpg="http://schemas.microsoft.com/office/word/2010/wordprocessingGroup" xmlns:wpi="http://schemas.microsoft.com/office/word/2010/wordprocessingInk" xmlns:wne="http://schemas.microsoft.com/office/word/2006/wordml" xmlns:wps="http://schemas.microsoft.com/office/word/2010/wordprocessingShape" mc:Ignorable="w14 w15 wp14">
+<w:footnotes xmlns:wpc="http://schemas.microsoft.com/office/word/2010/wordprocessingCanvas" xmlns:cx="http://schemas.microsoft.com/office/drawing/2014/chartex" xmlns:cx1="http://schemas.microsoft.com/office/drawing/2015/9/8/chartex" xmlns:cx2="http://schemas.microsoft.com/office/drawing/2015/10/21/chartex" xmlns:cx3="http://schemas.microsoft.com/office/drawing/2016/5/9/chartex" xmlns:cx4="http://schemas.microsoft.com/office/drawing/2016/5/10/chartex" xmlns:cx5="http://schemas.microsoft.com/office/drawing/2016/5/11/chartex" xmlns:cx6="http://schemas.microsoft.com/office/drawing/2016/5/12/chartex" xmlns:cx7="http://schemas.microsoft.com/office/drawing/2016/5/13/chartex" xmlns:cx8="http://schemas.microsoft.com/office/drawing/2016/5/14/chartex" xmlns:mc="http://schemas.openxmlformats.org/markup-compatibility/2006" xmlns:aink="http://schemas.microsoft.com/office/drawing/2016/ink" xmlns:am3d="http://schemas.microsoft.com/office/drawing/2017/model3d" xmlns:o="urn:schemas-microsoft-com:office:office" xmlns:r="http://schemas.openxmlformats.org/officeDocument/2006/relationships" xmlns:m="http://schemas.openxmlformats.org/officeDocument/2006/math" xmlns:v="urn:schemas-microsoft-com:vml" xmlns:wp14="http://schemas.microsoft.com/office/word/2010/wordprocessingDrawing" xmlns:wp="http://schemas.openxmlformats.org/drawingml/2006/wordprocessingDrawing" xmlns:w10="urn:schemas-microsoft-com:office:word" xmlns:w="http://schemas.openxmlformats.org/wordprocessingml/2006/main" xmlns:w14="http://schemas.microsoft.com/office/word/2010/wordml" xmlns:w15="http://schemas.microsoft.com/office/word/2012/wordml" xmlns:w16cid="http://schemas.microsoft.com/office/word/2016/wordml/cid" xmlns:w16se="http://schemas.microsoft.com/office/word/2015/wordml/symex" xmlns:wpg="http://schemas.microsoft.com/office/word/2010/wordprocessingGroup" xmlns:wpi="http://schemas.microsoft.com/office/word/2010/wordprocessingInk" xmlns:wne="http://schemas.microsoft.com/office/word/2006/wordml" xmlns:wps="http://schemas.microsoft.com/office/word/2010/wordprocessingShape" mc:Ignorable="w14 w15 w16se w16cid wp14">
   <w:footnote w:type="separator" w:id="-1">
     <w:p>
       <w:pPr>
@@ -1959,7 +2006,7 @@
 </file>
 
 <file path=word/header1.xml><?xml version="1.0" encoding="utf-8"?>
-<w:hdr xmlns:wpc="http://schemas.microsoft.com/office/word/2010/wordprocessingCanvas" xmlns:mc="http://schemas.openxmlformats.org/markup-compatibility/2006" xmlns:o="urn:schemas-microsoft-com:office:office" xmlns:r="http://schemas.openxmlformats.org/officeDocument/2006/relationships" xmlns:m="http://schemas.openxmlformats.org/officeDocument/2006/math" xmlns:v="urn:schemas-microsoft-com:vml" xmlns:wp14="http://schemas.microsoft.com/office/word/2010/wordprocessingDrawing" xmlns:wp="http://schemas.openxmlformats.org/drawingml/2006/wordprocessingDrawing" xmlns:w10="urn:schemas-microsoft-com:office:word" xmlns:w="http://schemas.openxmlformats.org/wordprocessingml/2006/main" xmlns:w14="http://schemas.microsoft.com/office/word/2010/wordml" xmlns:w15="http://schemas.microsoft.com/office/word/2012/wordml" xmlns:wpg="http://schemas.microsoft.com/office/word/2010/wordprocessingGroup" xmlns:wpi="http://schemas.microsoft.com/office/word/2010/wordprocessingInk" xmlns:wne="http://schemas.microsoft.com/office/word/2006/wordml" xmlns:wps="http://schemas.microsoft.com/office/word/2010/wordprocessingShape" mc:Ignorable="w14 w15 wp14">
+<w:hdr xmlns:wpc="http://schemas.microsoft.com/office/word/2010/wordprocessingCanvas" xmlns:cx="http://schemas.microsoft.com/office/drawing/2014/chartex" xmlns:cx1="http://schemas.microsoft.com/office/drawing/2015/9/8/chartex" xmlns:cx2="http://schemas.microsoft.com/office/drawing/2015/10/21/chartex" xmlns:cx3="http://schemas.microsoft.com/office/drawing/2016/5/9/chartex" xmlns:cx4="http://schemas.microsoft.com/office/drawing/2016/5/10/chartex" xmlns:cx5="http://schemas.microsoft.com/office/drawing/2016/5/11/chartex" xmlns:cx6="http://schemas.microsoft.com/office/drawing/2016/5/12/chartex" xmlns:cx7="http://schemas.microsoft.com/office/drawing/2016/5/13/chartex" xmlns:cx8="http://schemas.microsoft.com/office/drawing/2016/5/14/chartex" xmlns:mc="http://schemas.openxmlformats.org/markup-compatibility/2006" xmlns:aink="http://schemas.microsoft.com/office/drawing/2016/ink" xmlns:am3d="http://schemas.microsoft.com/office/drawing/2017/model3d" xmlns:o="urn:schemas-microsoft-com:office:office" xmlns:r="http://schemas.openxmlformats.org/officeDocument/2006/relationships" xmlns:m="http://schemas.openxmlformats.org/officeDocument/2006/math" xmlns:v="urn:schemas-microsoft-com:vml" xmlns:wp14="http://schemas.microsoft.com/office/word/2010/wordprocessingDrawing" xmlns:wp="http://schemas.openxmlformats.org/drawingml/2006/wordprocessingDrawing" xmlns:w10="urn:schemas-microsoft-com:office:word" xmlns:w="http://schemas.openxmlformats.org/wordprocessingml/2006/main" xmlns:w14="http://schemas.microsoft.com/office/word/2010/wordml" xmlns:w15="http://schemas.microsoft.com/office/word/2012/wordml" xmlns:w16cid="http://schemas.microsoft.com/office/word/2016/wordml/cid" xmlns:w16se="http://schemas.microsoft.com/office/word/2015/wordml/symex" xmlns:wpg="http://schemas.microsoft.com/office/word/2010/wordprocessingGroup" xmlns:wpi="http://schemas.microsoft.com/office/word/2010/wordprocessingInk" xmlns:wne="http://schemas.microsoft.com/office/word/2006/wordml" xmlns:wps="http://schemas.microsoft.com/office/word/2010/wordprocessingShape" mc:Ignorable="w14 w15 w16se w16cid wp14">
   <w:p>
     <w:pPr>
       <w:pBdr>
@@ -1995,7 +2042,7 @@
 </file>
 
 <file path=word/styles.xml><?xml version="1.0" encoding="utf-8"?>
-<w:styles xmlns:mc="http://schemas.openxmlformats.org/markup-compatibility/2006" xmlns:r="http://schemas.openxmlformats.org/officeDocument/2006/relationships" xmlns:w="http://schemas.openxmlformats.org/wordprocessingml/2006/main" xmlns:w14="http://schemas.microsoft.com/office/word/2010/wordml" xmlns:w15="http://schemas.microsoft.com/office/word/2012/wordml" mc:Ignorable="w14 w15">
+<w:styles xmlns:mc="http://schemas.openxmlformats.org/markup-compatibility/2006" xmlns:r="http://schemas.openxmlformats.org/officeDocument/2006/relationships" xmlns:w="http://schemas.openxmlformats.org/wordprocessingml/2006/main" xmlns:w14="http://schemas.microsoft.com/office/word/2010/wordml" xmlns:w15="http://schemas.microsoft.com/office/word/2012/wordml" xmlns:w16cid="http://schemas.microsoft.com/office/word/2016/wordml/cid" xmlns:w16se="http://schemas.microsoft.com/office/word/2015/wordml/symex" mc:Ignorable="w14 w15 w16se w16cid">
   <w:docDefaults>
     <w:rPrDefault>
       <w:rPr>
@@ -2011,7 +2058,7 @@
       </w:pPr>
     </w:pPrDefault>
   </w:docDefaults>
-  <w:latentStyles w:defLockedState="0" w:defUIPriority="99" w:defSemiHidden="0" w:defUnhideWhenUsed="0" w:defQFormat="0" w:count="371">
+  <w:latentStyles w:defLockedState="0" w:defUIPriority="99" w:defSemiHidden="0" w:defUnhideWhenUsed="0" w:defQFormat="0" w:count="375">
     <w:lsdException w:name="Normal" w:uiPriority="0" w:qFormat="1"/>
     <w:lsdException w:name="heading 1" w:uiPriority="9" w:qFormat="1"/>
     <w:lsdException w:name="heading 2" w:semiHidden="1" w:uiPriority="9" w:unhideWhenUsed="1" w:qFormat="1"/>
@@ -2117,7 +2164,6 @@
     <w:lsdException w:name="HTML Sample" w:semiHidden="1" w:unhideWhenUsed="1"/>
     <w:lsdException w:name="HTML Typewriter" w:semiHidden="1" w:unhideWhenUsed="1"/>
     <w:lsdException w:name="HTML Variable" w:semiHidden="1" w:unhideWhenUsed="1"/>
-    <w:lsdException w:name="Normal Table" w:semiHidden="1" w:unhideWhenUsed="1"/>
     <w:lsdException w:name="annotation subject" w:semiHidden="1" w:unhideWhenUsed="1"/>
     <w:lsdException w:name="No List" w:semiHidden="1" w:unhideWhenUsed="1"/>
     <w:lsdException w:name="Outline List 1" w:semiHidden="1" w:unhideWhenUsed="1"/>
@@ -2161,10 +2207,8 @@
     <w:lsdException w:name="Table Elegant" w:semiHidden="1" w:unhideWhenUsed="1"/>
     <w:lsdException w:name="Table Professional" w:semiHidden="1" w:unhideWhenUsed="1"/>
     <w:lsdException w:name="Table Subtle 1" w:semiHidden="1" w:unhideWhenUsed="1"/>
-    <w:lsdException w:name="Table Subtle 2" w:semiHidden="1" w:unhideWhenUsed="1"/>
     <w:lsdException w:name="Table Web 1" w:semiHidden="1" w:unhideWhenUsed="1"/>
     <w:lsdException w:name="Table Web 2" w:semiHidden="1" w:unhideWhenUsed="1"/>
-    <w:lsdException w:name="Table Web 3" w:semiHidden="1" w:unhideWhenUsed="1"/>
     <w:lsdException w:name="Balloon Text" w:semiHidden="1" w:unhideWhenUsed="1"/>
     <w:lsdException w:name="Table Grid" w:uiPriority="59"/>
     <w:lsdException w:name="Table Theme" w:semiHidden="1" w:unhideWhenUsed="1"/>
@@ -2383,6 +2427,10 @@
     <w:lsdException w:name="List Table 5 Dark Accent 6" w:uiPriority="50"/>
     <w:lsdException w:name="List Table 6 Colorful Accent 6" w:uiPriority="51"/>
     <w:lsdException w:name="List Table 7 Colorful Accent 6" w:uiPriority="52"/>
+    <w:lsdException w:name="Mention" w:semiHidden="1" w:unhideWhenUsed="1"/>
+    <w:lsdException w:name="Smart Hyperlink" w:semiHidden="1" w:unhideWhenUsed="1"/>
+    <w:lsdException w:name="Hashtag" w:semiHidden="1" w:unhideWhenUsed="1"/>
+    <w:lsdException w:name="Unresolved Mention" w:semiHidden="1" w:unhideWhenUsed="1"/>
   </w:latentStyles>
   <w:style w:type="paragraph" w:default="1" w:styleId="Normal">
     <w:name w:val="Normal"/>

</xml_diff>

<commit_message>
Awaiting fix for forms with Design View.
May be removing it, in the end. That's worst case scenario. Certain features or forms are definitely on the way out anyways, we won't be needing so much.
</commit_message>
<xml_diff>
--- a/Assignment Cover and Question/03_Progress Report Form.docx
+++ b/Assignment Cover and Question/03_Progress Report Form.docx
@@ -247,8 +247,6 @@
             <w:r>
               <w:t>036727</w:t>
             </w:r>
-            <w:bookmarkStart w:id="0" w:name="_GoBack"/>
-            <w:bookmarkEnd w:id="0"/>
           </w:p>
         </w:tc>
       </w:tr>
@@ -1171,8 +1169,10 @@
               <w:rPr>
                 <w:color w:val="FF0000"/>
               </w:rPr>
-              <w:t>Web/Windows application?.....</w:t>
-            </w:r>
+              <w:t>Windows Form Application.</w:t>
+            </w:r>
+            <w:bookmarkStart w:id="0" w:name="_GoBack"/>
+            <w:bookmarkEnd w:id="0"/>
           </w:p>
           <w:p>
             <w:pPr>
@@ -1271,13 +1271,7 @@
               <w:rPr>
                 <w:color w:val="FF0000"/>
               </w:rPr>
-              <w:t>Programming language(s) used</w:t>
-            </w:r>
-            <w:r>
-              <w:rPr>
-                <w:color w:val="FF0000"/>
-              </w:rPr>
-              <w:t>……</w:t>
+              <w:t>Visual Basic .NET(VB.NET)</w:t>
             </w:r>
           </w:p>
         </w:tc>
@@ -1357,13 +1351,7 @@
               <w:rPr>
                 <w:color w:val="FF0000"/>
               </w:rPr>
-              <w:t>Data base system(s) used</w:t>
-            </w:r>
-            <w:r>
-              <w:rPr>
-                <w:color w:val="FF0000"/>
-              </w:rPr>
-              <w:t>…..</w:t>
+              <w:t>Microsoft Access.</w:t>
             </w:r>
           </w:p>
           <w:p/>
@@ -2164,6 +2152,7 @@
     <w:lsdException w:name="HTML Sample" w:semiHidden="1" w:unhideWhenUsed="1"/>
     <w:lsdException w:name="HTML Typewriter" w:semiHidden="1" w:unhideWhenUsed="1"/>
     <w:lsdException w:name="HTML Variable" w:semiHidden="1" w:unhideWhenUsed="1"/>
+    <w:lsdException w:name="Normal Table" w:semiHidden="1" w:unhideWhenUsed="1"/>
     <w:lsdException w:name="annotation subject" w:semiHidden="1" w:unhideWhenUsed="1"/>
     <w:lsdException w:name="No List" w:semiHidden="1" w:unhideWhenUsed="1"/>
     <w:lsdException w:name="Outline List 1" w:semiHidden="1" w:unhideWhenUsed="1"/>
@@ -2207,8 +2196,10 @@
     <w:lsdException w:name="Table Elegant" w:semiHidden="1" w:unhideWhenUsed="1"/>
     <w:lsdException w:name="Table Professional" w:semiHidden="1" w:unhideWhenUsed="1"/>
     <w:lsdException w:name="Table Subtle 1" w:semiHidden="1" w:unhideWhenUsed="1"/>
+    <w:lsdException w:name="Table Subtle 2" w:semiHidden="1" w:unhideWhenUsed="1"/>
     <w:lsdException w:name="Table Web 1" w:semiHidden="1" w:unhideWhenUsed="1"/>
     <w:lsdException w:name="Table Web 2" w:semiHidden="1" w:unhideWhenUsed="1"/>
+    <w:lsdException w:name="Table Web 3" w:semiHidden="1" w:unhideWhenUsed="1"/>
     <w:lsdException w:name="Balloon Text" w:semiHidden="1" w:unhideWhenUsed="1"/>
     <w:lsdException w:name="Table Grid" w:uiPriority="59"/>
     <w:lsdException w:name="Table Theme" w:semiHidden="1" w:unhideWhenUsed="1"/>

</xml_diff>

<commit_message>
Awaiting fix for forms without Design View.
May be removing it, in the end. That's worst case scenario. Certain features or forms are definitely on the way out anyways, we won't be needing so much.
</commit_message>
<xml_diff>
--- a/Assignment Cover and Question/03_Progress Report Form.docx
+++ b/Assignment Cover and Question/03_Progress Report Form.docx
@@ -247,6 +247,8 @@
             <w:r>
               <w:t>036727</w:t>
             </w:r>
+            <w:bookmarkStart w:id="0" w:name="_GoBack"/>
+            <w:bookmarkEnd w:id="0"/>
           </w:p>
         </w:tc>
       </w:tr>
@@ -1169,10 +1171,8 @@
               <w:rPr>
                 <w:color w:val="FF0000"/>
               </w:rPr>
-              <w:t>Windows Form Application.</w:t>
-            </w:r>
-            <w:bookmarkStart w:id="0" w:name="_GoBack"/>
-            <w:bookmarkEnd w:id="0"/>
+              <w:t>Web/Windows application?.....</w:t>
+            </w:r>
           </w:p>
           <w:p>
             <w:pPr>
@@ -1271,7 +1271,13 @@
               <w:rPr>
                 <w:color w:val="FF0000"/>
               </w:rPr>
-              <w:t>Visual Basic .NET(VB.NET)</w:t>
+              <w:t>Programming language(s) used</w:t>
+            </w:r>
+            <w:r>
+              <w:rPr>
+                <w:color w:val="FF0000"/>
+              </w:rPr>
+              <w:t>……</w:t>
             </w:r>
           </w:p>
         </w:tc>
@@ -1351,7 +1357,13 @@
               <w:rPr>
                 <w:color w:val="FF0000"/>
               </w:rPr>
-              <w:t>Microsoft Access.</w:t>
+              <w:t>Data base system(s) used</w:t>
+            </w:r>
+            <w:r>
+              <w:rPr>
+                <w:color w:val="FF0000"/>
+              </w:rPr>
+              <w:t>…..</w:t>
             </w:r>
           </w:p>
           <w:p/>
@@ -2152,7 +2164,6 @@
     <w:lsdException w:name="HTML Sample" w:semiHidden="1" w:unhideWhenUsed="1"/>
     <w:lsdException w:name="HTML Typewriter" w:semiHidden="1" w:unhideWhenUsed="1"/>
     <w:lsdException w:name="HTML Variable" w:semiHidden="1" w:unhideWhenUsed="1"/>
-    <w:lsdException w:name="Normal Table" w:semiHidden="1" w:unhideWhenUsed="1"/>
     <w:lsdException w:name="annotation subject" w:semiHidden="1" w:unhideWhenUsed="1"/>
     <w:lsdException w:name="No List" w:semiHidden="1" w:unhideWhenUsed="1"/>
     <w:lsdException w:name="Outline List 1" w:semiHidden="1" w:unhideWhenUsed="1"/>
@@ -2196,10 +2207,8 @@
     <w:lsdException w:name="Table Elegant" w:semiHidden="1" w:unhideWhenUsed="1"/>
     <w:lsdException w:name="Table Professional" w:semiHidden="1" w:unhideWhenUsed="1"/>
     <w:lsdException w:name="Table Subtle 1" w:semiHidden="1" w:unhideWhenUsed="1"/>
-    <w:lsdException w:name="Table Subtle 2" w:semiHidden="1" w:unhideWhenUsed="1"/>
     <w:lsdException w:name="Table Web 1" w:semiHidden="1" w:unhideWhenUsed="1"/>
     <w:lsdException w:name="Table Web 2" w:semiHidden="1" w:unhideWhenUsed="1"/>
-    <w:lsdException w:name="Table Web 3" w:semiHidden="1" w:unhideWhenUsed="1"/>
     <w:lsdException w:name="Balloon Text" w:semiHidden="1" w:unhideWhenUsed="1"/>
     <w:lsdException w:name="Table Grid" w:uiPriority="59"/>
     <w:lsdException w:name="Table Theme" w:semiHidden="1" w:unhideWhenUsed="1"/>

</xml_diff>

<commit_message>
Updated Progress Report document & added previous VB.NET assignment question documentation.
</commit_message>
<xml_diff>
--- a/Assignment Cover and Question/03_Progress Report Form.docx
+++ b/Assignment Cover and Question/03_Progress Report Form.docx
@@ -247,8 +247,6 @@
             <w:r>
               <w:t>036727</w:t>
             </w:r>
-            <w:bookmarkStart w:id="0" w:name="_GoBack"/>
-            <w:bookmarkEnd w:id="0"/>
           </w:p>
         </w:tc>
       </w:tr>
@@ -493,36 +491,11 @@
             <w:gridSpan w:val="5"/>
           </w:tcPr>
           <w:p>
-            <w:pPr>
-              <w:rPr>
-                <w:color w:val="FF0000"/>
-              </w:rPr>
-            </w:pPr>
-            <w:r>
-              <w:rPr>
-                <w:color w:val="FF0000"/>
-              </w:rPr>
-              <w:t xml:space="preserve">Ex: </w:t>
-            </w:r>
-          </w:p>
-          <w:p>
-            <w:r>
-              <w:rPr>
-                <w:color w:val="FF0000"/>
-              </w:rPr>
-              <w:t xml:space="preserve">File </w:t>
-            </w:r>
-            <w:r>
-              <w:rPr>
-                <w:color w:val="FF0000"/>
-              </w:rPr>
-              <w:t>Sharing</w:t>
-            </w:r>
-            <w:r>
-              <w:rPr>
-                <w:color w:val="FF0000"/>
-              </w:rPr>
-              <w:t xml:space="preserve"> System</w:t>
+            <w:r>
+              <w:rPr>
+                <w:color w:val="FF0000"/>
+              </w:rPr>
+              <w:t>Golf Club Membership Management System</w:t>
             </w:r>
           </w:p>
         </w:tc>
@@ -731,6 +704,7 @@
                 <w:bCs/>
               </w:rPr>
             </w:pPr>
+            <w:bookmarkStart w:id="0" w:name="_GoBack" w:colFirst="1" w:colLast="1"/>
             <w:r>
               <w:rPr>
                 <w:b/>
@@ -762,6 +736,7 @@
           </w:p>
         </w:tc>
       </w:tr>
+      <w:bookmarkEnd w:id="0"/>
       <w:tr>
         <w:trPr>
           <w:trHeight w:val="5092"/>
@@ -2164,6 +2139,7 @@
     <w:lsdException w:name="HTML Sample" w:semiHidden="1" w:unhideWhenUsed="1"/>
     <w:lsdException w:name="HTML Typewriter" w:semiHidden="1" w:unhideWhenUsed="1"/>
     <w:lsdException w:name="HTML Variable" w:semiHidden="1" w:unhideWhenUsed="1"/>
+    <w:lsdException w:name="Normal Table" w:semiHidden="1" w:unhideWhenUsed="1"/>
     <w:lsdException w:name="annotation subject" w:semiHidden="1" w:unhideWhenUsed="1"/>
     <w:lsdException w:name="No List" w:semiHidden="1" w:unhideWhenUsed="1"/>
     <w:lsdException w:name="Outline List 1" w:semiHidden="1" w:unhideWhenUsed="1"/>
@@ -2207,8 +2183,10 @@
     <w:lsdException w:name="Table Elegant" w:semiHidden="1" w:unhideWhenUsed="1"/>
     <w:lsdException w:name="Table Professional" w:semiHidden="1" w:unhideWhenUsed="1"/>
     <w:lsdException w:name="Table Subtle 1" w:semiHidden="1" w:unhideWhenUsed="1"/>
+    <w:lsdException w:name="Table Subtle 2" w:semiHidden="1" w:unhideWhenUsed="1"/>
     <w:lsdException w:name="Table Web 1" w:semiHidden="1" w:unhideWhenUsed="1"/>
     <w:lsdException w:name="Table Web 2" w:semiHidden="1" w:unhideWhenUsed="1"/>
+    <w:lsdException w:name="Table Web 3" w:semiHidden="1" w:unhideWhenUsed="1"/>
     <w:lsdException w:name="Balloon Text" w:semiHidden="1" w:unhideWhenUsed="1"/>
     <w:lsdException w:name="Table Grid" w:uiPriority="59"/>
     <w:lsdException w:name="Table Theme" w:semiHidden="1" w:unhideWhenUsed="1"/>

</xml_diff>